<commit_message>
Posting edits, added unique identifiers section. pdfs failing
Note pdf generation is failing on certain sections and will therefore
be outdated.
</commit_message>
<xml_diff>
--- a/sections/1_background.docx
+++ b/sections/1_background.docx
@@ -4,14 +4,6 @@
   <w:body>
     <w:p>
       <w:pPr>
-        <w:pStyle w:val="Title"/>
-      </w:pPr>
-      <w:r>
-        <w:t xml:space="preserve">Background</w:t>
-      </w:r>
-    </w:p>
-    <w:p>
-      <w:pPr>
         <w:pStyle w:val="Author"/>
       </w:pPr>
       <w:r>
@@ -87,7 +79,7 @@
         <w:pStyle w:val="FirstParagraph"/>
       </w:pPr>
       <w:r>
-        <w:t xml:space="preserve">In this concept paper we describe the use of the national research permit system as a platform for monitoring compliance with the Nagoya Protocol and for realising non-monetary and monetary benefits through collaborations with non-commercial and commercial researchers and research organisations. We describe a model for an online permit and monitoring system for the efficient administration of research permits that can be linked to monitoring of scientific literature, patents and commercial products.</w:t>
+        <w:t xml:space="preserve">In this concept paper we describe the use of the national research permit system as a platform for administering ABS permits, monitoring compliance and realising non-monetary and monetary benefits arising from collaborations with non-commercial and commercial researchers and research organisations under the Nagoya Protocol. We describe a model for an online permit and monitoring system for the efficient administration of research permits that can be linked to monitoring of scientific literature, patents and commercial products.</w:t>
       </w:r>
     </w:p>
     <w:p>
@@ -95,7 +87,63 @@
         <w:pStyle w:val="BodyText"/>
       </w:pPr>
       <w:r>
-        <w:t xml:space="preserve">The purpose of the model is to support the implementation of domestic access and benefit-sharing frameworks and implementation of the obligations under the Nagoya Protocol. In particular, this proposal focuses on the implementation of Article 6 on access to genetic resources, fair and equitable benefit-sharing in connection with research under Article 5, monitoring under Article 17 and national reporting under Article 29 of the Nagoya Protocol. The aim of this proposal is not to promote a one size fits all approach but instead to provide a model that is flexible and can be readily adapted to the specific needs of individual Parties to the Nagoya Protocol. We envisage the creation of an informal open coalition of countries with a common interest in an electronic permit and monitoring system that can be adapted to meet their particular circumstances and needs.</w:t>
+        <w:t xml:space="preserve">The purpose of the model is to support the implementation of domestic access and benefit-sharing frameworks and implementation of the obligations under the following articles of the Nagoya Protocol:</w:t>
+      </w:r>
+    </w:p>
+    <w:p>
+      <w:pPr>
+        <w:pStyle w:val="Compact"/>
+        <w:numPr>
+          <w:numId w:val="1001"/>
+          <w:ilvl w:val="0"/>
+        </w:numPr>
+      </w:pPr>
+      <w:r>
+        <w:t xml:space="preserve">Implementation of Article 6 on access to genetic resources,</w:t>
+      </w:r>
+    </w:p>
+    <w:p>
+      <w:pPr>
+        <w:pStyle w:val="Compact"/>
+        <w:numPr>
+          <w:numId w:val="1001"/>
+          <w:ilvl w:val="0"/>
+        </w:numPr>
+      </w:pPr>
+      <w:r>
+        <w:t xml:space="preserve">Fair and equitable benefit-sharing in connection with research under Article 5,</w:t>
+      </w:r>
+    </w:p>
+    <w:p>
+      <w:pPr>
+        <w:pStyle w:val="Compact"/>
+        <w:numPr>
+          <w:numId w:val="1001"/>
+          <w:ilvl w:val="0"/>
+        </w:numPr>
+      </w:pPr>
+      <w:r>
+        <w:t xml:space="preserve">Monitoring under Article 17</w:t>
+      </w:r>
+    </w:p>
+    <w:p>
+      <w:pPr>
+        <w:pStyle w:val="Compact"/>
+        <w:numPr>
+          <w:numId w:val="1001"/>
+          <w:ilvl w:val="0"/>
+        </w:numPr>
+      </w:pPr>
+      <w:r>
+        <w:t xml:space="preserve">National reporting under Article 29 of the Nagoya Protocol.</w:t>
+      </w:r>
+    </w:p>
+    <w:p>
+      <w:pPr>
+        <w:pStyle w:val="FirstParagraph"/>
+      </w:pPr>
+      <w:r>
+        <w:t xml:space="preserve">The aim of this proposal is not to promote a one size fits all approach but instead to provide a model that is flexible and can be readily adapted to the specific needs of individual Parties to the Nagoya Protocol. We envisage the creation of an informal open coalition of countries with a common interest in an electronic permit and monitoring system that can be adapted to meet their particular circumstances and needs.</w:t>
       </w:r>
     </w:p>
     <w:p>
@@ -140,7 +188,7 @@
         <w:t xml:space="preserve"> </w:t>
       </w:r>
       <w:r>
-        <w:t xml:space="preserve">that the administration of research permits should be transferred to a single permit granting authority. Instead, recognising the diversity of legislative mandates of permit granting authorities within a country, we propose that a single online permit system should be implemented to serve the needs of multiple permit authorities. This approach can be described as</w:t>
+        <w:t xml:space="preserve">that the administration of all ABS related research permits should be transferred to a single permit granting authority. Instead, recognising the diversity of legislative mandates of permit granting authorities within a country, we propose that a single online permit system should be implemented to serve the needs of multiple permit authorities. This approach can be described as</w:t>
       </w:r>
       <w:r>
         <w:t xml:space="preserve"> </w:t>
@@ -149,7 +197,7 @@
         <w:rPr>
           <w:i/>
         </w:rPr>
-        <w:t xml:space="preserve">a single permit system with multiple authorities</w:t>
+        <w:t xml:space="preserve">a single online permit system with multiple authorities</w:t>
       </w:r>
       <w:r>
         <w:t xml:space="preserve">.</w:t>
@@ -167,7 +215,7 @@
       <w:pPr>
         <w:pStyle w:val="Compact"/>
         <w:numPr>
-          <w:numId w:val="1001"/>
+          <w:numId w:val="1002"/>
           <w:ilvl w:val="0"/>
         </w:numPr>
       </w:pPr>
@@ -179,7 +227,7 @@
       <w:pPr>
         <w:pStyle w:val="Compact"/>
         <w:numPr>
-          <w:numId w:val="1001"/>
+          <w:numId w:val="1002"/>
           <w:ilvl w:val="0"/>
         </w:numPr>
       </w:pPr>
@@ -216,7 +264,7 @@
       <w:pPr>
         <w:pStyle w:val="Compact"/>
         <w:numPr>
-          <w:numId w:val="1002"/>
+          <w:numId w:val="1003"/>
           <w:ilvl w:val="0"/>
         </w:numPr>
       </w:pPr>
@@ -228,7 +276,7 @@
       <w:pPr>
         <w:pStyle w:val="Compact"/>
         <w:numPr>
-          <w:numId w:val="1002"/>
+          <w:numId w:val="1003"/>
           <w:ilvl w:val="0"/>
         </w:numPr>
       </w:pPr>
@@ -240,7 +288,7 @@
       <w:pPr>
         <w:pStyle w:val="Compact"/>
         <w:numPr>
-          <w:numId w:val="1002"/>
+          <w:numId w:val="1003"/>
           <w:ilvl w:val="0"/>
         </w:numPr>
       </w:pPr>
@@ -252,7 +300,19 @@
       <w:pPr>
         <w:pStyle w:val="Compact"/>
         <w:numPr>
-          <w:numId w:val="1002"/>
+          <w:numId w:val="1003"/>
+          <w:ilvl w:val="0"/>
+        </w:numPr>
+      </w:pPr>
+      <w:r>
+        <w:t xml:space="preserve">Enhance the capacity of Parties to the Protocol to realise non-monetary and monetary benefits arising from both non-commercial research and commercial research and development involving genetic resources and associated traditional knowledge over the long term;</w:t>
+      </w:r>
+    </w:p>
+    <w:p>
+      <w:pPr>
+        <w:pStyle w:val="Compact"/>
+        <w:numPr>
+          <w:numId w:val="1003"/>
           <w:ilvl w:val="0"/>
         </w:numPr>
       </w:pPr>
@@ -264,19 +324,7 @@
       <w:pPr>
         <w:pStyle w:val="Compact"/>
         <w:numPr>
-          <w:numId w:val="1002"/>
-          <w:ilvl w:val="0"/>
-        </w:numPr>
-      </w:pPr>
-      <w:r>
-        <w:t xml:space="preserve">Enhance the capacity of Parties to the Protocol to realise non-monetary and monetary benefits arising from both non-commercial research and commercial research and development involving genetic resources and associated traditional knowledge over the long term;</w:t>
-      </w:r>
-    </w:p>
-    <w:p>
-      <w:pPr>
-        <w:pStyle w:val="Compact"/>
-        <w:numPr>
-          <w:numId w:val="1002"/>
+          <w:numId w:val="1003"/>
           <w:ilvl w:val="0"/>
         </w:numPr>
       </w:pPr>
@@ -299,7 +347,7 @@
         <w:pStyle w:val="FirstParagraph"/>
       </w:pPr>
       <w:r>
-        <w:t xml:space="preserve">Researchers seeking to collection biological specimens, to work in protected areas, or to work with indigenous peoples and local communities are routinely expected to apply for a permit to carry out research. This is particularly true for researchers from foreign countries but is also true for domestic research.</w:t>
+        <w:t xml:space="preserve">Researchers seeking to collect biological specimens, to work in protected areas, or to work with indigenous peoples and local communities are routinely expected to apply for a permit to carry out research. This is particularly true for researchers from foreign countries but is also true for domestic researchers.</w:t>
       </w:r>
     </w:p>
     <w:p>
@@ -307,7 +355,7 @@
         <w:pStyle w:val="BodyText"/>
       </w:pPr>
       <w:r>
-        <w:t xml:space="preserve">Research permits frequently set out terms and conditions on the types of collections that may be undertaken (including at the species or genus level), and the geographic areas where research and collections may be conducted. It is quite common for research involving biological collections to require permission from more than one permit granting authority. Field research directed to commercial research and development may be subject to additional requirements and require export licences.</w:t>
+        <w:t xml:space="preserve">Research permits frequently set out terms and conditions on the types of collections that may be undertaken and the geographic areas where research and collections may be conducted. It is quite common for research involving biological collections to require permission from more than one permit granting authority. Field research directed to commercial research and development may be subject to additional requirements and require export licences.</w:t>
       </w:r>
     </w:p>
     <w:p>
@@ -315,7 +363,7 @@
         <w:pStyle w:val="BodyText"/>
       </w:pPr>
       <w:r>
-        <w:t xml:space="preserve">In the case of research involving human subjects, such as indigenous peoples and/or local communities, researchers will generally be expected to secure research permits from the relevant authorities, and to comply with standards for ethical conduct. In countries that recognise the existence of indigenous peoples, specific provisions may apply for conducting research in indigenous communities.</w:t>
+        <w:t xml:space="preserve">In the case of research involving human subjects, such as indigenous peoples and local communities, researchers will generally be expected to secure research permits from the relevant authorities, and to comply with standards for ethical conduct. In countries with indigenous peoples, specific provisions may apply for conducting research in indigenous communities.</w:t>
       </w:r>
       <w:r>
         <w:rPr>
@@ -332,14 +380,14 @@
         <w:pStyle w:val="BodyText"/>
       </w:pPr>
       <w:r>
-        <w:t xml:space="preserve">In return for obtaining a permit, applicants will normally be expected to meet certain conditions. These will vary from one country to the other but for foreign researchers commonly include:</w:t>
-      </w:r>
-    </w:p>
-    <w:p>
-      <w:pPr>
-        <w:pStyle w:val="Compact"/>
-        <w:numPr>
-          <w:numId w:val="1003"/>
+        <w:t xml:space="preserve">In return for obtaining a permit, applicants will normally be expected to meet certain conditions. These conditions will vary from one country to another but for foreign researchers commonly include:</w:t>
+      </w:r>
+    </w:p>
+    <w:p>
+      <w:pPr>
+        <w:pStyle w:val="Compact"/>
+        <w:numPr>
+          <w:numId w:val="1004"/>
           <w:ilvl w:val="0"/>
         </w:numPr>
       </w:pPr>
@@ -351,7 +399,7 @@
       <w:pPr>
         <w:pStyle w:val="Compact"/>
         <w:numPr>
-          <w:numId w:val="1003"/>
+          <w:numId w:val="1004"/>
           <w:ilvl w:val="0"/>
         </w:numPr>
       </w:pPr>
@@ -363,7 +411,7 @@
       <w:pPr>
         <w:pStyle w:val="Compact"/>
         <w:numPr>
-          <w:numId w:val="1003"/>
+          <w:numId w:val="1004"/>
           <w:ilvl w:val="0"/>
         </w:numPr>
       </w:pPr>
@@ -375,7 +423,7 @@
       <w:pPr>
         <w:pStyle w:val="Compact"/>
         <w:numPr>
-          <w:numId w:val="1003"/>
+          <w:numId w:val="1004"/>
           <w:ilvl w:val="0"/>
         </w:numPr>
       </w:pPr>
@@ -388,7 +436,7 @@
         <w:pStyle w:val="FirstParagraph"/>
       </w:pPr>
       <w:r>
-        <w:t xml:space="preserve">Requirements for local research collaboration are important for the development of local research capacity in specialist areas and create the foundations for longer term research collaborations and interchanges between countries. Many countries, and the European Union, include requirements for international research collaboration in the terms of funding or have developed special programmes to promote international research collaboration (such as the</w:t>
+        <w:t xml:space="preserve">Requirements for local research collaboration are important for the development of local research capacity in specialist areas and create the foundations for longer term research collaborations and interchanges between countries. Many countries, including the European Union, have developed special programmes to promote international research collaboration (such as the</w:t>
       </w:r>
       <w:r>
         <w:t xml:space="preserve"> </w:t>
@@ -420,7 +468,7 @@
       <w:pPr>
         <w:pStyle w:val="Compact"/>
         <w:numPr>
-          <w:numId w:val="1004"/>
+          <w:numId w:val="1005"/>
           <w:ilvl w:val="0"/>
         </w:numPr>
       </w:pPr>
@@ -432,19 +480,19 @@
       <w:pPr>
         <w:pStyle w:val="Compact"/>
         <w:numPr>
-          <w:numId w:val="1004"/>
-          <w:ilvl w:val="0"/>
-        </w:numPr>
-      </w:pPr>
-      <w:r>
-        <w:t xml:space="preserve">Training including schemes for researcher exchanges and degree or advanced level qualifications</w:t>
-      </w:r>
-    </w:p>
-    <w:p>
-      <w:pPr>
-        <w:pStyle w:val="Compact"/>
-        <w:numPr>
-          <w:numId w:val="1004"/>
+          <w:numId w:val="1005"/>
+          <w:ilvl w:val="0"/>
+        </w:numPr>
+      </w:pPr>
+      <w:r>
+        <w:t xml:space="preserve">Training, including schemes for researcher exchanges and degree or advanced level qualifications</w:t>
+      </w:r>
+    </w:p>
+    <w:p>
+      <w:pPr>
+        <w:pStyle w:val="Compact"/>
+        <w:numPr>
+          <w:numId w:val="1005"/>
           <w:ilvl w:val="0"/>
         </w:numPr>
       </w:pPr>
@@ -457,7 +505,7 @@
         <w:pStyle w:val="FirstParagraph"/>
       </w:pPr>
       <w:r>
-        <w:t xml:space="preserve">These outcomes are typically categorised as non-monetary benefits but are in practice supported by definable financial investments by external research agencies and contributions from local partner agencies and organisations.</w:t>
+        <w:t xml:space="preserve">These outcomes are typically categorised as non-monetary benefits but are in practice supported by definable financial investments by external research agencies and contributions from local partner agencies and organisations. As such, there is a direct relationship between research permits and forms of benefit-sharing.</w:t>
       </w:r>
     </w:p>
     <w:p>
@@ -465,7 +513,7 @@
         <w:pStyle w:val="BodyText"/>
       </w:pPr>
       <w:r>
-        <w:t xml:space="preserve">However, it is important to emphasise that while permits stipulate important conditions and modalities their value for purposes of determining benefit sharing modalities is limited. Benefit sharing modalities can be best provided for in ABS contracts setting out Mutually Agreed Terms in accordance with the provisions of the Convention and the Nagoya Protocol, have to be established when granting access to genetic resources. Article 6 of the Nagoya Protocol establishes that Parties requiring prior informed consent will:</w:t>
+        <w:t xml:space="preserve">However, the extent to which the terms and conditions in research permits are legally-binding upon researchers once they are outside of national jurisdictions is open to question. For this reason, the use of ABS contracts establishing Mutually Agreed Terms (MAT) on benefit-sharing at the time when access is granted in accordance with the Convention and the Nagoya Protocol are regarded as necessary. Article 6 of the Nagoya Protocol establishes that Parties requiring prior informed consent will:</w:t>
       </w:r>
     </w:p>
     <w:p>
@@ -481,7 +529,15 @@
         <w:pStyle w:val="FirstParagraph"/>
       </w:pPr>
       <w:r>
-        <w:t xml:space="preserve">This is linked to the monitoring provisions under Article 17 which, inter alia, specifies that:</w:t>
+        <w:t xml:space="preserve">As this makes clear, under the Nagoya Protocol, there is a direct relationship between a research permit and the establishment of mutually agreed terms (MAT), with the MAT typically involving an ABS contract. In the paper we use the term research permit issued under the online system interchangeably to mean a research permit and associated MAT or ABS contract.</w:t>
+      </w:r>
+    </w:p>
+    <w:p>
+      <w:pPr>
+        <w:pStyle w:val="BodyText"/>
+      </w:pPr>
+      <w:r>
+        <w:t xml:space="preserve">The permit providing evidence of prior informed consent and mutually agreed terms is linked to monitoring provisions under Article 17 of the Nagoya Protocol which, inter alia, specifies that:</w:t>
       </w:r>
     </w:p>
     <w:p>
@@ -497,7 +553,7 @@
         <w:pStyle w:val="Compact"/>
         <w:pStyle w:val="BlockText"/>
         <w:numPr>
-          <w:numId w:val="1005"/>
+          <w:numId w:val="1006"/>
           <w:ilvl w:val="0"/>
         </w:numPr>
       </w:pPr>
@@ -510,7 +566,7 @@
         <w:pStyle w:val="Compact"/>
         <w:pStyle w:val="BlockText"/>
         <w:numPr>
-          <w:numId w:val="1005"/>
+          <w:numId w:val="1006"/>
           <w:ilvl w:val="0"/>
         </w:numPr>
       </w:pPr>
@@ -523,13 +579,7 @@
         <w:pStyle w:val="FirstParagraph"/>
       </w:pPr>
       <w:r>
-        <w:t xml:space="preserve">As this makes clear, under the Nagoya Protocol, there is a direct relationship between a research permit and the establishment of mutually agreed terms (MAT), with the MAT typically involving an ABS contract.</w:t>
-      </w:r>
-      <w:r>
-        <w:br w:type="textWrapping"/>
-      </w:r>
-      <w:r>
-        <w:t xml:space="preserve">However, in considering a national permit system it is important to recognise that the requirements for prior informed consent and mutually agreed terms are likely to vary depending on the type of research.</w:t>
+        <w:t xml:space="preserve">There is therefore a close relationship between a permit under the Nagoya Protocol as evidence of prior informed consent and the establishment of MAT and monitoring of compliance. However, it is also important to recognise that there are distinctions between types of research involving genetic resources and associated traditional knowledge that may trigger different procedures and MAT under the Nagoya Protocol.</w:t>
       </w:r>
     </w:p>
     <w:p>
@@ -547,7 +597,7 @@
         <w:pStyle w:val="FirstParagraph"/>
       </w:pPr>
       <w:r>
-        <w:t xml:space="preserve">In considering permit systems and types of research we believe there are five broad situations that are likely to emerge over time in implementing the Nagoya Protocol. As discussed during negotiation of the Nagoya Protocol distinguishing between types of research is difficult because the distinction between non-commercial and commercial research is mainly located at the level of the</w:t>
+        <w:t xml:space="preserve">As discussed during negotiation of the Nagoya Protocol distinguishing between types of research involving genetic resources and associated traditional knowledge is difficult because the distinction between non-commercial and commercial research is mainly located at the level of the</w:t>
       </w:r>
       <w:r>
         <w:t xml:space="preserve"> </w:t>
@@ -562,7 +612,7 @@
         <w:t xml:space="preserve"> </w:t>
       </w:r>
       <w:r>
-        <w:t xml:space="preserve">of researchers rather than in methods, techniques and materials. For this reason a situational approach focusing on clarifying the "why" of research is more likely to succeed,</w:t>
+        <w:t xml:space="preserve">of researchers rather than in methods, techniques and materials. Focusing on clarifying the "why" of particular research and identifying specific situations is in our view likely to lead to effective approaches to administration. Here we identify five broad situations that are likely to emerge over time in implementing the Nagoya Protocol.</w:t>
       </w:r>
     </w:p>
     <w:p>
@@ -580,7 +630,7 @@
         <w:pStyle w:val="FirstParagraph"/>
       </w:pPr>
       <w:r>
-        <w:t xml:space="preserve">In practice, in many, if not the majority, of cases research involving biodiversity, genetic resources and indigenous peoples or local communities will be non-commercial in nature.</w:t>
+        <w:t xml:space="preserve">In practice, many (and possibly the majority) of cases of research involving biodiversity, genetic resources and indigenous peoples or local communities will be non-commercial.</w:t>
       </w:r>
       <w:r>
         <w:t xml:space="preserve"> </w:t>
@@ -613,7 +663,7 @@
         <w:pStyle w:val="Compact"/>
         <w:pStyle w:val="BlockText"/>
         <w:numPr>
-          <w:numId w:val="1006"/>
+          <w:numId w:val="1007"/>
           <w:ilvl w:val="0"/>
         </w:numPr>
       </w:pPr>
@@ -626,7 +676,7 @@
         <w:pStyle w:val="FirstParagraph"/>
       </w:pPr>
       <w:r>
-        <w:t xml:space="preserve">As this makes clear Parties will create conditions to encourage research contributing to conservation and sustainable including simplified measures for non-commercial research.</w:t>
+        <w:t xml:space="preserve">As this makes clear Parties will create conditions to encourage research contributing to conservation and sustainable use including simplified measures on access for non-commercial research.</w:t>
       </w:r>
     </w:p>
     <w:p>
@@ -634,7 +684,7 @@
         <w:pStyle w:val="BodyText"/>
       </w:pPr>
       <w:r>
-        <w:t xml:space="preserve">The implication of this for the research permit system is that simplified measures can be developed in providing access that could involve standard mutually agreed terms. Where an applicant agrees to the standard mutually agreed terms for non-commercial research (which might simply involve a tick to a check box signifying acceptance of such terms), and subject to acceptance of any other non-ABS requirements, a permit will be simply be granted.</w:t>
+        <w:t xml:space="preserve">The implication of this for the research permit system is that simplified measures could be developed to provide access using standard mutually agreed terms. Where an applicant agrees to the standard mutually agreed terms for non-commercial research (which might simply involve a tick to a check box signifying acceptance of such terms), and subject to acceptance of any other non-ABS requirements, a permit could simply be granted.</w:t>
       </w:r>
     </w:p>
     <w:p>
@@ -652,7 +702,7 @@
         <w:pStyle w:val="FirstParagraph"/>
       </w:pPr>
       <w:r>
-        <w:t xml:space="preserve">However, the negotiators of the Nagoya Protocol also recognised that what may begin as non-commercial research may become commercial research or "utilization" in the language of the Protocol.</w:t>
+        <w:t xml:space="preserve">However, as set out in Article 8(a) the negotiators of the Nagoya Protocol also recognised that what may begin as non-commercial research may become commercial research or "utilization" in the language of the Protocol.</w:t>
       </w:r>
       <w:r>
         <w:rPr>
@@ -661,7 +711,7 @@
         <w:footnoteReference w:id="32"/>
       </w:r>
       <w:r>
-        <w:t xml:space="preserve">. It is therefore important that the terms and conditions of permits and associated standard MAT identify change of intent as a trigger for a requirement to return to the provider country for renewed or new prior informed consent and applicable Mutually Agreed Terms.</w:t>
+        <w:t xml:space="preserve">. It is therefore important that the terms and conditions of permits and associated standard MAT identify change of intent as a trigger for a requirement to return to the provider country for new or renewed prior informed consent and applicable mutually agreed terms for commercial research.</w:t>
       </w:r>
     </w:p>
     <w:p>
@@ -679,7 +729,7 @@
         <w:pStyle w:val="FirstParagraph"/>
       </w:pPr>
       <w:r>
-        <w:t xml:space="preserve">A third situation that may arise is circumstances where applicants apply for a permit to conduct both non-commercial research and commercial research, or, in other words, research of a mixed type. This situation is perhaps more likely to arise where</w:t>
+        <w:t xml:space="preserve">A third situation may arise where applicants apply for a permit to conduct both non-commercial research and commercial research, or, in other words, research of a mixed type. This situation is perhaps more likely to arise where</w:t>
       </w:r>
       <w:r>
         <w:t xml:space="preserve"> </w:t>
@@ -694,7 +744,7 @@
         <w:t xml:space="preserve"> </w:t>
       </w:r>
       <w:r>
-        <w:t xml:space="preserve">of researchers from different public or private organisations are involved in applications for research permits. This situation may also be more likely to arise where research locations are remote or involve extreme conditions (e.g. marine research at depth). In these circumstances it may be appropriate to attempt to clearly distinguish between prior informed consent and MAT for non-commercial aspects of the research and those involving commercial research and development (e.g. focusing on a specific species). Alternatively, it may be appropriate to require MAT applicable for commercial research in the interest of certainty on the part of the provider country. Above all, this potential situation signifies that a research permit system should make provision for the possibility of permit applications for both non-commercial and commercial research.</w:t>
+        <w:t xml:space="preserve">of researchers from different public or private organisations are involved in applications for research permits. This situation may be more likely to arise where research locations are remote or involve extreme conditions (e.g. marine research at depth). In these circumstances it may be appropriate to attempt to clearly distinguish between prior informed consent and MAT for non-commercial aspects of the research and those involving commercial research and development (e.g. focusing on a specific species). Alternatively, it may be appropriate to require MAT applicable for commercial research in the interest of certainty on the part of the provider country. This potential situation signifies that a research permit system should make provision for the possibility of permit applications for both non-commercial and commercial research.</w:t>
       </w:r>
     </w:p>
     <w:p>
@@ -712,7 +762,7 @@
         <w:pStyle w:val="FirstParagraph"/>
       </w:pPr>
       <w:r>
-        <w:t xml:space="preserve">The fourth situation involved in a permit application is cases of explicit commercial research and collections. Viewed from the perspective of the permit system it is likely to be desirable that commercial research is signalled at the application stage and triggers a procedure for the negotiation of MAT with the applicants within a reasonable period of time (in accordance with Article 6.3(d)). While it may be possible, and desirable, to develop a standard template for MAT for commercial research this is likely to serve as the starting point for a negotiation phase in arriving at mutually agreed terms and granting prior informed consent.</w:t>
+        <w:t xml:space="preserve">The fourth situation involves cases of explicit commercial research and collection. Viewed from the perspective of the permit system it is likely to be desirable that commercial research is signalled at the application stage and triggers a procedure for the negotiation of MAT with the applicants within a reasonable period of time (Article 6.3(d)). While it may be desirable to develop a standard template for MAT for commercial research this is likely to serve as the starting point for a negotiation phase in arriving at mutually agreed terms and granting prior informed consent.</w:t>
       </w:r>
     </w:p>
     <w:p>
@@ -848,7 +898,7 @@
         <w:pStyle w:val="FirstParagraph"/>
       </w:pPr>
       <w:r>
-        <w:t xml:space="preserve">The final situation of relevance to an online permit and monitoring system is a situation where an individual researcher or organisations seeks to avoid requirements for prior informed consent and the establishment of mutually agreed terms altogether. In this situation the permit system will be blind. However, in this proposal the monitoring system would provide a fall back through the use of automated searches likely to catch publications, patent applications and other electronic materials making reference to a country and its biodiversity. While no system will be perfect, the growing availability of large scale digital data and digital methods will increasingly allow for the capture of cases of avoidance and, among member states of the European Union, failures to perform due diligence.</w:t>
+        <w:t xml:space="preserve">A final situation of relevance to an online permit and monitoring system is a situation where an individual researcher or organisations seeks to avoid requirements for prior informed consent and mutually agreed terms altogether. In this situation the permit system will normally be blind.</w:t>
       </w:r>
     </w:p>
     <w:p>
@@ -856,15 +906,34 @@
         <w:pStyle w:val="BodyText"/>
       </w:pPr>
       <w:r>
-        <w:t xml:space="preserve">The issue of avoidance of ABS regulations is however linked to the question of how the capacity of Parties to know what is happening with genetic resources and associated traditional knowledge from within their jurisdictions might be addressed.</w:t>
+        <w:t xml:space="preserve">In this proposal we provide for a fall back position in the monitoring system that uses automated searches to capture publications, patent applications and other electronic materials making reference to a country and its biodiversity. While no system will be perfect, the growing availability of large scale digital data and digital methods will increasingly allow for the capture of cases of avoidance and, among member states of the European Union, failures to perform due diligence.^[</w:t>
+      </w:r>
+      <w:hyperlink r:id="rId39">
+        <w:r>
+          <w:rPr>
+            <w:rStyle w:val="Hyperlink"/>
+          </w:rPr>
+          <w:t xml:space="preserve">EU Regulation No.511/2014</w:t>
+        </w:r>
+      </w:hyperlink>
+      <w:r>
+        <w:t xml:space="preserve">)</w:t>
+      </w:r>
+    </w:p>
+    <w:p>
+      <w:pPr>
+        <w:pStyle w:val="BodyText"/>
+      </w:pPr>
+      <w:r>
+        <w:t xml:space="preserve">The issue of avoidance of ABS regulations is however linked to enhancing the general capacity of Parties to know, in empirical terms, what is happening with genetic resources and associated traditional knowledge from within their jurisdictions.</w:t>
       </w:r>
     </w:p>
     <w:p>
       <w:pPr>
         <w:pStyle w:val="Heading3"/>
       </w:pPr>
-      <w:bookmarkStart w:id="39" w:name="addressing-the-capacity-to-know-through-monitoring"/>
-      <w:bookmarkEnd w:id="39"/>
+      <w:bookmarkStart w:id="40" w:name="addressing-the-capacity-to-know-through-monitoring"/>
+      <w:bookmarkEnd w:id="40"/>
       <w:r>
         <w:t xml:space="preserve">Addressing the Capacity to Know through Monitoring</w:t>
       </w:r>
@@ -874,14 +943,22 @@
         <w:pStyle w:val="FirstParagraph"/>
       </w:pPr>
       <w:r>
-        <w:t xml:space="preserve">A fundamental precondition for the successful implementation of the Nagoya Protocol on the national and international level is the capacity of Parties to know that the terms and conditions set out in permits and associated mutually agreed terms (ABS contracts) are being complied with by recipients. Research permit data provides the basic building blocks for identifying research activity involving genetic resources and associated traditional knowledge originating from a country that appears in data sources including:</w:t>
-      </w:r>
-    </w:p>
-    <w:p>
-      <w:pPr>
-        <w:pStyle w:val="Compact"/>
-        <w:numPr>
-          <w:numId w:val="1007"/>
+        <w:t xml:space="preserve">A fundamental precondition for the successful implementation of the Nagoya Protocol on the national and international level is the capacity of Parties to know that the terms and conditions set out in permits and associated mutually agreed terms (ABS contracts) are being complied with by recipients. As noted above, Parties will also need to know when efforts are made to avoid requirements for prior informed consent and mutually agreed terms.</w:t>
+      </w:r>
+    </w:p>
+    <w:p>
+      <w:pPr>
+        <w:pStyle w:val="BodyText"/>
+      </w:pPr>
+      <w:r>
+        <w:t xml:space="preserve">Research permit data provides the basic building blocks for identifying research activity involving genetic resources and associated traditional knowledge originating from a country that appears in data sources including:</w:t>
+      </w:r>
+    </w:p>
+    <w:p>
+      <w:pPr>
+        <w:pStyle w:val="Compact"/>
+        <w:numPr>
+          <w:numId w:val="1008"/>
           <w:ilvl w:val="0"/>
         </w:numPr>
       </w:pPr>
@@ -893,7 +970,7 @@
       <w:pPr>
         <w:pStyle w:val="Compact"/>
         <w:numPr>
-          <w:numId w:val="1007"/>
+          <w:numId w:val="1008"/>
           <w:ilvl w:val="0"/>
         </w:numPr>
       </w:pPr>
@@ -905,7 +982,7 @@
       <w:pPr>
         <w:pStyle w:val="Compact"/>
         <w:numPr>
-          <w:numId w:val="1007"/>
+          <w:numId w:val="1008"/>
           <w:ilvl w:val="0"/>
         </w:numPr>
       </w:pPr>
@@ -918,14 +995,14 @@
         <w:pStyle w:val="FirstParagraph"/>
       </w:pPr>
       <w:r>
-        <w:t xml:space="preserve">The key to use the use of the permit system as a tool for monitoring is to use the information provided by applicants (name, organisation etc.) and specifics of the permit data as inputs to search and compile information from other electronic data sources such as:</w:t>
-      </w:r>
-    </w:p>
-    <w:p>
-      <w:pPr>
-        <w:pStyle w:val="Compact"/>
-        <w:numPr>
-          <w:numId w:val="1008"/>
+        <w:t xml:space="preserve">The key to the use of the permit system as a tool for monitoring is to use the information provided by applicants (name, organisation etc.) and specifics of the permit data as inputs to search and compile information from other electronic data sources such as:</w:t>
+      </w:r>
+    </w:p>
+    <w:p>
+      <w:pPr>
+        <w:pStyle w:val="Compact"/>
+        <w:numPr>
+          <w:numId w:val="1009"/>
           <w:ilvl w:val="0"/>
         </w:numPr>
       </w:pPr>
@@ -937,7 +1014,7 @@
       <w:pPr>
         <w:pStyle w:val="Compact"/>
         <w:numPr>
-          <w:numId w:val="1008"/>
+          <w:numId w:val="1009"/>
           <w:ilvl w:val="0"/>
         </w:numPr>
       </w:pPr>
@@ -947,7 +1024,7 @@
       <w:r>
         <w:t xml:space="preserve"> </w:t>
       </w:r>
-      <w:hyperlink r:id="rId40">
+      <w:hyperlink r:id="rId41">
         <w:r>
           <w:rPr>
             <w:rStyle w:val="Hyperlink"/>
@@ -964,7 +1041,7 @@
       <w:r>
         <w:t xml:space="preserve"> </w:t>
       </w:r>
-      <w:hyperlink r:id="rId41">
+      <w:hyperlink r:id="rId42">
         <w:r>
           <w:rPr>
             <w:rStyle w:val="Hyperlink"/>
@@ -981,7 +1058,7 @@
       <w:r>
         <w:t xml:space="preserve"> </w:t>
       </w:r>
-      <w:hyperlink r:id="rId42">
+      <w:hyperlink r:id="rId43">
         <w:r>
           <w:rPr>
             <w:rStyle w:val="Hyperlink"/>
@@ -995,12 +1072,18 @@
       <w:r>
         <w:t xml:space="preserve">using APIs (Application Programming Interfaces) providing free access to literature data such as author and organisation names, titles and abstracts.</w:t>
       </w:r>
-    </w:p>
-    <w:p>
-      <w:pPr>
-        <w:pStyle w:val="Compact"/>
-        <w:numPr>
-          <w:numId w:val="1008"/>
+      <w:r>
+        <w:rPr>
+          <w:rStyle w:val="FootnoteReference"/>
+        </w:rPr>
+        <w:footnoteReference w:id="44"/>
+      </w:r>
+    </w:p>
+    <w:p>
+      <w:pPr>
+        <w:pStyle w:val="Compact"/>
+        <w:numPr>
+          <w:numId w:val="1009"/>
           <w:ilvl w:val="0"/>
         </w:numPr>
       </w:pPr>
@@ -1010,7 +1093,7 @@
       <w:r>
         <w:t xml:space="preserve"> </w:t>
       </w:r>
-      <w:hyperlink r:id="rId43">
+      <w:hyperlink r:id="rId45">
         <w:r>
           <w:rPr>
             <w:rStyle w:val="Hyperlink"/>
@@ -1027,7 +1110,7 @@
       <w:r>
         <w:t xml:space="preserve"> </w:t>
       </w:r>
-      <w:hyperlink r:id="rId44">
+      <w:hyperlink r:id="rId46">
         <w:r>
           <w:rPr>
             <w:rStyle w:val="Hyperlink"/>
@@ -1035,12 +1118,15 @@
           <w:t xml:space="preserve">European Patent Office Open Patent Services</w:t>
         </w:r>
       </w:hyperlink>
-    </w:p>
-    <w:p>
-      <w:pPr>
-        <w:pStyle w:val="Compact"/>
-        <w:numPr>
-          <w:numId w:val="1008"/>
+      <w:r>
+        <w:t xml:space="preserve">.</w:t>
+      </w:r>
+    </w:p>
+    <w:p>
+      <w:pPr>
+        <w:pStyle w:val="Compact"/>
+        <w:numPr>
+          <w:numId w:val="1009"/>
           <w:ilvl w:val="0"/>
         </w:numPr>
       </w:pPr>
@@ -1052,12 +1138,12 @@
       <w:pPr>
         <w:pStyle w:val="Compact"/>
         <w:numPr>
-          <w:numId w:val="1008"/>
-          <w:ilvl w:val="0"/>
-        </w:numPr>
-      </w:pPr>
-      <w:r>
-        <w:t xml:space="preserve">The results of web searches or searches of social media (e.g. Twitter etc.).</w:t>
+          <w:numId w:val="1009"/>
+          <w:ilvl w:val="0"/>
+        </w:numPr>
+      </w:pPr>
+      <w:r>
+        <w:t xml:space="preserve">The results of general web searches or searches of social media.</w:t>
       </w:r>
     </w:p>
     <w:p>
@@ -1065,7 +1151,7 @@
         <w:pStyle w:val="FirstParagraph"/>
       </w:pPr>
       <w:r>
-        <w:t xml:space="preserve">The combination of different electronic data sources (known as federation) to address particular questions is a fundamental feature of the rise of informatics and analytics. Within the biodiversity informatics community, it is manifest in the creation of databases of basic taxonomic data that are linked to the scientific literature, images, video and georeferenced data in other databases. This trend is set to accelerate as more data sources become freely accessible using Application Programming Interfaces (APIs) and the funders of research promote open access to data as a condition of research funding for non-commercial research.</w:t>
+        <w:t xml:space="preserve">The combination of data from different electronic sources to address particular questions is a fundamental feature of the rise of informatics and analytics. Within the biodiversity informatics community, it is manifest in the creation of databases of basic taxonomic data that are linked to the scientific literature, images, video and georeferenced data in other databases. This trend is set to accelerate as more data sources become freely accessible using Application Programming Interfaces (APIs) and the funders of research promote open access to data as a condition of research funding for non-commercial research.</w:t>
       </w:r>
     </w:p>
     <w:p>
@@ -1078,7 +1164,7 @@
       <w:r>
         <w:t xml:space="preserve"> </w:t>
       </w:r>
-      <w:hyperlink r:id="rId45">
+      <w:hyperlink r:id="rId47">
         <w:r>
           <w:rPr>
             <w:rStyle w:val="Hyperlink"/>
@@ -1092,7 +1178,7 @@
       <w:r>
         <w:t xml:space="preserve"> </w:t>
       </w:r>
-      <w:hyperlink r:id="rId46">
+      <w:hyperlink r:id="rId48">
         <w:r>
           <w:rPr>
             <w:rStyle w:val="Hyperlink"/>
@@ -1109,7 +1195,7 @@
       <w:r>
         <w:t xml:space="preserve"> </w:t>
       </w:r>
-      <w:hyperlink r:id="rId47">
+      <w:hyperlink r:id="rId49">
         <w:r>
           <w:rPr>
             <w:rStyle w:val="Hyperlink"/>
@@ -1121,7 +1207,7 @@
         <w:t xml:space="preserve"> </w:t>
       </w:r>
       <w:r>
-        <w:t xml:space="preserve">could reduce the need for researchers to report on publications and provide data in an an electronic format that can be shared with others and is more amenable to analysis. In a short space of time it would be possible for a Competent National Authority to compile an electronic archive on biodiversity and ABS related research in the country that could be publicly shared and demonstrate the benefits of research on biodiversity and genetic resources within the country.</w:t>
+        <w:t xml:space="preserve">could reduce the need for researchers to report on publications and provide data in an an electronic format that can be shared with others and is more amenable to analysis. In a short space of time it would be possible for a Competent National Authority to compile an electronic archive on biodiversity and ABS related research in the country that could be publicly shared and help to demonstrate the benefits of research on biodiversity and genetic resources within the country.</w:t>
       </w:r>
     </w:p>
     <w:p>
@@ -1134,7 +1220,7 @@
       <w:r>
         <w:t xml:space="preserve"> </w:t>
       </w:r>
-      <w:hyperlink r:id="rId48">
+      <w:hyperlink r:id="rId50">
         <w:r>
           <w:rPr>
             <w:rStyle w:val="Hyperlink"/>
@@ -1151,7 +1237,7 @@
       <w:r>
         <w:t xml:space="preserve"> </w:t>
       </w:r>
-      <w:hyperlink r:id="rId49">
+      <w:hyperlink r:id="rId51">
         <w:r>
           <w:rPr>
             <w:rStyle w:val="Hyperlink"/>
@@ -1168,7 +1254,7 @@
       <w:r>
         <w:t xml:space="preserve"> </w:t>
       </w:r>
-      <w:hyperlink r:id="rId50">
+      <w:hyperlink r:id="rId52">
         <w:r>
           <w:rPr>
             <w:rStyle w:val="Hyperlink"/>
@@ -1195,7 +1281,7 @@
       <w:pPr>
         <w:pStyle w:val="Compact"/>
         <w:numPr>
-          <w:numId w:val="1009"/>
+          <w:numId w:val="1010"/>
           <w:ilvl w:val="0"/>
         </w:numPr>
       </w:pPr>
@@ -1207,34 +1293,34 @@
       <w:pPr>
         <w:pStyle w:val="Compact"/>
         <w:numPr>
-          <w:numId w:val="1009"/>
-          <w:ilvl w:val="0"/>
-        </w:numPr>
-      </w:pPr>
-      <w:r>
-        <w:t xml:space="preserve">Check compliance with MAT provisions related to information on patent applications</w:t>
-      </w:r>
-    </w:p>
-    <w:p>
-      <w:pPr>
-        <w:pStyle w:val="Compact"/>
-        <w:numPr>
-          <w:numId w:val="1009"/>
-          <w:ilvl w:val="0"/>
-        </w:numPr>
-      </w:pPr>
-      <w:r>
-        <w:t xml:space="preserve">identify cases of utilization that appear not to be based on ABS permits and ABS contracts.</w:t>
+          <w:numId w:val="1010"/>
+          <w:ilvl w:val="0"/>
+        </w:numPr>
+      </w:pPr>
+      <w:r>
+        <w:t xml:space="preserve">Check compliance with MAT provisions related to information in patent applications</w:t>
+      </w:r>
+    </w:p>
+    <w:p>
+      <w:pPr>
+        <w:pStyle w:val="Compact"/>
+        <w:numPr>
+          <w:numId w:val="1010"/>
+          <w:ilvl w:val="0"/>
+        </w:numPr>
+      </w:pPr>
+      <w:r>
+        <w:t xml:space="preserve">Identify cases of utilization that appear not to be based on ABS permits and ABS contracts.</w:t>
       </w:r>
     </w:p>
     <w:p>
       <w:pPr>
         <w:pStyle w:val="Heading2"/>
       </w:pPr>
-      <w:bookmarkStart w:id="51" w:name="enhancing-understanding-of-the-value-of-genertic-resources-and-traditional-knowledge"/>
-      <w:bookmarkEnd w:id="51"/>
-      <w:r>
-        <w:t xml:space="preserve">Enhancing Understanding of the Value of Genertic Resources and Traditional Knowledge</w:t>
+      <w:bookmarkStart w:id="53" w:name="enhancing-understanding-of-the-value-of-genetic-resources-and-traditional-knowledge"/>
+      <w:bookmarkEnd w:id="53"/>
+      <w:r>
+        <w:t xml:space="preserve">Enhancing Understanding of the Value of Genetic Resources and Traditional Knowledge</w:t>
       </w:r>
     </w:p>
     <w:p>
@@ -1242,15 +1328,15 @@
         <w:pStyle w:val="FirstParagraph"/>
       </w:pPr>
       <w:r>
-        <w:t xml:space="preserve">One important challenge confronting countries involved in the negotiation of the Nagoya Protocol was the lack of reliable information on the economic value of genetic resources. Furthermore, as is now widely recognised, biodiversity and the knowledge, innovations and practices of indigenous peoples and local communities cannot be reduced purely to economic value. Rather, a broader appreciation of the multiple values of biodiversity and traditional knowledge, including ecosystem services, is required. A fundamental precondition for this type of analysis is data. The approach presented below would facilitate the longer term assessment of the values of genetic resources and the knowledge, innovations and practices of indigenous peoples and local communities associated with genetic resources.</w:t>
+        <w:t xml:space="preserve">One important challenge confronting countries involved in the negotiation of the Nagoya Protocol was the lack of reliable information on the economic value of genetic resources and associated traditional knowledge. Furthermore, as is now widely recognised, biodiversity and the knowledge, innovations and practices of indigenous peoples and local communities cannot be reduced purely to economic value. Rather, a broader approach to valuation, including ecosystem services, is required. A fundamental precondition for this type of analysis is data. The approach presented below would facilitate evidence based valuation of genetic resources and associated traditional knowledge over the long term and using a range of approaches to the definition of value.</w:t>
       </w:r>
     </w:p>
     <w:p>
       <w:pPr>
         <w:pStyle w:val="Heading2"/>
       </w:pPr>
-      <w:bookmarkStart w:id="52" w:name="conclusion"/>
-      <w:bookmarkEnd w:id="52"/>
+      <w:bookmarkStart w:id="54" w:name="conclusion"/>
+      <w:bookmarkEnd w:id="54"/>
       <w:r>
         <w:t xml:space="preserve">Conclusion</w:t>
       </w:r>
@@ -1260,7 +1346,7 @@
         <w:pStyle w:val="FirstParagraph"/>
       </w:pPr>
       <w:r>
-        <w:t xml:space="preserve">Research permit systems, like much of biodiversity research, cannot be described as glamorous. While the Nagoya Protocol recognises the importance of research permits and monitoring the effective implementation of these provisions will also depend on increasing recognition of the opportunities represented by the information in research permits in the context of the rise of large scale electronic data about biodiversity for the realisation of the objectives of the Nagoya Protocol. This will also involve increasing recognition of the importance of the staff who administer permit systems and a willingness to invest in training, capacity-building and the career development of staff working on permit systems. We emphasise this point because the implementation of the model presented below will increase confidence on the part of provider countries in ABS and thus contribute to the wider success of the Nagoya Protocol. However, permit systems and access and benefit-sharing require a vision that spans decades. For that reason in presenting the model system we encourage Parties to take a long term perspective both to the implementation of such a model and the valuation of the staff who will administer it.</w:t>
+        <w:t xml:space="preserve">In this section we have explored the background to the proposed model for an online permit and monitoring system provided below. We have argued that the effective implementation of the Nagoya Protocol will require recognition of the importance of linking permit data with recognition of the possibilities for cost effective monitoring opened up by the rise of large scale electronic data about biodiversity. This combination provides important opportunities to increase the confidence of provider countries in ABS and thus contribute to the successful implementation of the Nagoya Protocol. At the same time, permit systems and access and benefit-sharing require a vision that may span decades. For that reason in presenting the model system we encourage Parties to take a long term perspective.</w:t>
       </w:r>
     </w:p>
     <w:sectPr/>
@@ -1385,6 +1471,25 @@
       </w:r>
       <w:r>
         <w:t xml:space="preserve">See for example the recently developed voluntary guidelines on prior informed consent from the Ninth meeting of the Working Group on Article 8j and related provisions sent for consideration by COP13 in document UNEP/CBD/COP/13/3 at I9/1</w:t>
+      </w:r>
+    </w:p>
+  </w:footnote>
+  <w:footnote w:id="44">
+    <w:p>
+      <w:pPr>
+        <w:pStyle w:val="FootnoteText"/>
+      </w:pPr>
+      <w:r>
+        <w:rPr>
+          <w:rStyle w:val="FootnoteReference"/>
+        </w:rPr>
+        <w:footnoteRef/>
+      </w:r>
+      <w:r>
+        <w:t xml:space="preserve"> </w:t>
+      </w:r>
+      <w:r>
+        <w:t xml:space="preserve">Application Programming Interfaces are web services that use URL queries to obtain data directly from the electronic database sitting behind a web server. They are very similar to normal web queries except that larger amounts of data and specific data fields can be retrieved and the data is provided in either XML or JSON format.</w:t>
       </w:r>
     </w:p>
   </w:footnote>
@@ -1475,7 +1580,7 @@
     </w:lvl>
   </w:abstractNum>
   <w:abstractNum w:abstractNumId="990">
-    <w:nsid w:val="c20eb8a4"/>
+    <w:nsid w:val="dc6f8a14"/>
     <w:multiLevelType w:val="multilevel"/>
     <w:lvl w:ilvl="0">
       <w:numFmt w:val="bullet"/>
@@ -1556,7 +1661,7 @@
     </w:lvl>
   </w:abstractNum>
   <w:abstractNum w:abstractNumId="99411">
-    <w:nsid w:val="84eef065"/>
+    <w:nsid w:val="383d4248"/>
     <w:multiLevelType w:val="multilevel"/>
     <w:lvl w:ilvl="0">
       <w:start w:val="1"/>
@@ -1644,7 +1749,7 @@
     </w:lvl>
   </w:abstractNum>
   <w:abstractNum w:abstractNumId="99412">
-    <w:nsid w:val="75620b9f"/>
+    <w:nsid w:val="d6703b2f"/>
     <w:multiLevelType w:val="multilevel"/>
     <w:lvl w:ilvl="0">
       <w:start w:val="2"/>
@@ -1732,7 +1837,7 @@
     </w:lvl>
   </w:abstractNum>
   <w:abstractNum w:abstractNumId="99731">
-    <w:nsid w:val="1bfa8fd2"/>
+    <w:nsid w:val="47653133"/>
     <w:multiLevelType w:val="multilevel"/>
     <w:lvl w:ilvl="0">
       <w:start w:val="1"/>
@@ -1820,7 +1925,7 @@
     </w:lvl>
   </w:abstractNum>
   <w:abstractNum w:abstractNumId="991">
-    <w:nsid w:val="5e332f5b"/>
+    <w:nsid w:val="2b3e6e4f"/>
     <w:multiLevelType w:val="multilevel"/>
     <w:lvl w:ilvl="0">
       <w:numFmt w:val="bullet"/>
@@ -2003,6 +2108,30 @@
     </w:lvlOverride>
   </w:num>
   <w:num w:numId="1005">
+    <w:abstractNumId w:val="99411"/>
+    <w:lvlOverride w:ilvl="0">
+      <w:startOverride w:val="1"/>
+    </w:lvlOverride>
+    <w:lvlOverride w:ilvl="1">
+      <w:startOverride w:val="1"/>
+    </w:lvlOverride>
+    <w:lvlOverride w:ilvl="2">
+      <w:startOverride w:val="1"/>
+    </w:lvlOverride>
+    <w:lvlOverride w:ilvl="3">
+      <w:startOverride w:val="1"/>
+    </w:lvlOverride>
+    <w:lvlOverride w:ilvl="4">
+      <w:startOverride w:val="1"/>
+    </w:lvlOverride>
+    <w:lvlOverride w:ilvl="5">
+      <w:startOverride w:val="1"/>
+    </w:lvlOverride>
+    <w:lvlOverride w:ilvl="6">
+      <w:startOverride w:val="1"/>
+    </w:lvlOverride>
+  </w:num>
+  <w:num w:numId="1006">
     <w:abstractNumId w:val="99412"/>
     <w:lvlOverride w:ilvl="0">
       <w:startOverride w:val="2"/>
@@ -2026,7 +2155,7 @@
       <w:startOverride w:val="2"/>
     </w:lvlOverride>
   </w:num>
-  <w:num w:numId="1006">
+  <w:num w:numId="1007">
     <w:abstractNumId w:val="99731"/>
     <w:lvlOverride w:ilvl="0">
       <w:startOverride w:val="1"/>
@@ -2050,7 +2179,7 @@
       <w:startOverride w:val="1"/>
     </w:lvlOverride>
   </w:num>
-  <w:num w:numId="1007">
+  <w:num w:numId="1008">
     <w:abstractNumId w:val="99411"/>
     <w:lvlOverride w:ilvl="0">
       <w:startOverride w:val="1"/>
@@ -2074,10 +2203,10 @@
       <w:startOverride w:val="1"/>
     </w:lvlOverride>
   </w:num>
-  <w:num w:numId="1008">
+  <w:num w:numId="1009">
     <w:abstractNumId w:val="991"/>
   </w:num>
-  <w:num w:numId="1009">
+  <w:num w:numId="1010">
     <w:abstractNumId w:val="991"/>
   </w:num>
 </w:numbering>

</xml_diff>

<commit_message>
edits, removed pdfs due to pandoc issue
</commit_message>
<xml_diff>
--- a/sections/1_background.docx
+++ b/sections/1_background.docx
@@ -4,6 +4,56 @@
   <w:body>
     <w:p>
       <w:pPr>
+        <w:pStyle w:val="Title"/>
+      </w:pPr>
+      <w:r>
+        <w:t xml:space="preserve">Background</w:t>
+      </w:r>
+      <w:r>
+        <w:t xml:space="preserve"> </w:t>
+      </w:r>
+      <w:r>
+        <w:t xml:space="preserve">to</w:t>
+      </w:r>
+      <w:r>
+        <w:t xml:space="preserve"> </w:t>
+      </w:r>
+      <w:r>
+        <w:t xml:space="preserve">an</w:t>
+      </w:r>
+      <w:r>
+        <w:t xml:space="preserve"> </w:t>
+      </w:r>
+      <w:r>
+        <w:t xml:space="preserve">Online</w:t>
+      </w:r>
+      <w:r>
+        <w:t xml:space="preserve"> </w:t>
+      </w:r>
+      <w:r>
+        <w:t xml:space="preserve">Permit</w:t>
+      </w:r>
+      <w:r>
+        <w:t xml:space="preserve"> </w:t>
+      </w:r>
+      <w:r>
+        <w:t xml:space="preserve">and</w:t>
+      </w:r>
+      <w:r>
+        <w:t xml:space="preserve"> </w:t>
+      </w:r>
+      <w:r>
+        <w:t xml:space="preserve">Monitoring</w:t>
+      </w:r>
+      <w:r>
+        <w:t xml:space="preserve"> </w:t>
+      </w:r>
+      <w:r>
+        <w:t xml:space="preserve">System</w:t>
+      </w:r>
+    </w:p>
+    <w:p>
+      <w:pPr>
         <w:pStyle w:val="Author"/>
       </w:pPr>
       <w:r>
@@ -64,6 +114,32 @@
         <w:t xml:space="preserve">2016</w:t>
       </w:r>
     </w:p>
+    <w:sdt>
+      <w:sdtPr>
+        <w:docPartObj>
+          <w:docPartGallery w:val="Table of Contents"/>
+          <w:docPartUnique/>
+        </w:docPartObj>
+      </w:sdtPr>
+      <w:sdtContent>
+        <w:p>
+          <w:pPr>
+            <w:pStyle w:val="TOCHeading"/>
+          </w:pPr>
+          <w:r>
+            <w:t xml:space="preserve">Table of Contents</w:t>
+          </w:r>
+        </w:p>
+        <w:p>
+          <w:r>
+            <w:fldChar w:fldCharType="begin" w:dirty="true"/>
+            <w:instrText xml:space="preserve">TOC \o "1-3" \h \z \u</w:instrText>
+            <w:fldChar w:fldCharType="separate"/>
+            <w:fldChar w:fldCharType="end"/>
+          </w:r>
+        </w:p>
+      </w:sdtContent>
+    </w:sdt>
     <w:p>
       <w:pPr>
         <w:pStyle w:val="Heading1"/>
@@ -586,10 +662,10 @@
       <w:pPr>
         <w:pStyle w:val="Heading2"/>
       </w:pPr>
-      <w:bookmarkStart w:id="29" w:name="permit-systems-and-types-of-research"/>
+      <w:bookmarkStart w:id="29" w:name="types-of-research"/>
       <w:bookmarkEnd w:id="29"/>
       <w:r>
-        <w:t xml:space="preserve">Permit Systems and Types of Research</w:t>
+        <w:t xml:space="preserve">Types of Research</w:t>
       </w:r>
     </w:p>
     <w:p>
@@ -691,10 +767,10 @@
       <w:pPr>
         <w:pStyle w:val="Heading3"/>
       </w:pPr>
-      <w:bookmarkStart w:id="31" w:name="changes-of-intent"/>
+      <w:bookmarkStart w:id="31" w:name="change-of-intent"/>
       <w:bookmarkEnd w:id="31"/>
       <w:r>
-        <w:t xml:space="preserve">Changes of Intent</w:t>
+        <w:t xml:space="preserve">Change of Intent</w:t>
       </w:r>
     </w:p>
     <w:p>
@@ -769,10 +845,10 @@
       <w:pPr>
         <w:pStyle w:val="Heading3"/>
       </w:pPr>
-      <w:bookmarkStart w:id="35" w:name="research-involving-indigenous-peoples-and-local-communities"/>
+      <w:bookmarkStart w:id="35" w:name="research-with-indigenous-peoples-local-communities"/>
       <w:bookmarkEnd w:id="35"/>
       <w:r>
-        <w:t xml:space="preserve">Research Involving Indigenous Peoples and Local Communities</w:t>
+        <w:t xml:space="preserve">Research with Indigenous Peoples &amp; Local Communities</w:t>
       </w:r>
     </w:p>
     <w:p>
@@ -887,10 +963,10 @@
       <w:pPr>
         <w:pStyle w:val="Heading3"/>
       </w:pPr>
-      <w:bookmarkStart w:id="38" w:name="avoidance-of-prior-informed-consent-and-mutually-agreed-terms"/>
+      <w:bookmarkStart w:id="38" w:name="avoidance-of-prior-informed-consent-mutually-agreed-terms"/>
       <w:bookmarkEnd w:id="38"/>
       <w:r>
-        <w:t xml:space="preserve">Avoidance of prior informed consent and mutually agreed terms</w:t>
+        <w:t xml:space="preserve">Avoidance of prior informed consent &amp; mutually agreed terms</w:t>
       </w:r>
     </w:p>
     <w:p>
@@ -1315,12 +1391,12 @@
     </w:p>
     <w:p>
       <w:pPr>
-        <w:pStyle w:val="Heading2"/>
-      </w:pPr>
-      <w:bookmarkStart w:id="53" w:name="enhancing-understanding-of-the-value-of-genetic-resources-and-traditional-knowledge"/>
+        <w:pStyle w:val="Heading3"/>
+      </w:pPr>
+      <w:bookmarkStart w:id="53" w:name="valuation-of-genetic-resources-and-traditional-knowledge"/>
       <w:bookmarkEnd w:id="53"/>
       <w:r>
-        <w:t xml:space="preserve">Enhancing Understanding of the Value of Genetic Resources and Traditional Knowledge</w:t>
+        <w:t xml:space="preserve">Valuation of Genetic Resources and Traditional Knowledge</w:t>
       </w:r>
     </w:p>
     <w:p>
@@ -1580,7 +1656,7 @@
     </w:lvl>
   </w:abstractNum>
   <w:abstractNum w:abstractNumId="990">
-    <w:nsid w:val="dc6f8a14"/>
+    <w:nsid w:val="c519fe9a"/>
     <w:multiLevelType w:val="multilevel"/>
     <w:lvl w:ilvl="0">
       <w:numFmt w:val="bullet"/>
@@ -1661,7 +1737,7 @@
     </w:lvl>
   </w:abstractNum>
   <w:abstractNum w:abstractNumId="99411">
-    <w:nsid w:val="383d4248"/>
+    <w:nsid w:val="b6959d21"/>
     <w:multiLevelType w:val="multilevel"/>
     <w:lvl w:ilvl="0">
       <w:start w:val="1"/>
@@ -1749,7 +1825,7 @@
     </w:lvl>
   </w:abstractNum>
   <w:abstractNum w:abstractNumId="99412">
-    <w:nsid w:val="d6703b2f"/>
+    <w:nsid w:val="d662521e"/>
     <w:multiLevelType w:val="multilevel"/>
     <w:lvl w:ilvl="0">
       <w:start w:val="2"/>
@@ -1837,7 +1913,7 @@
     </w:lvl>
   </w:abstractNum>
   <w:abstractNum w:abstractNumId="99731">
-    <w:nsid w:val="47653133"/>
+    <w:nsid w:val="a64dd89d"/>
     <w:multiLevelType w:val="multilevel"/>
     <w:lvl w:ilvl="0">
       <w:start w:val="1"/>
@@ -1925,7 +2001,7 @@
     </w:lvl>
   </w:abstractNum>
   <w:abstractNum w:abstractNumId="991">
-    <w:nsid w:val="2b3e6e4f"/>
+    <w:nsid w:val="2559222c"/>
     <w:multiLevelType w:val="multilevel"/>
     <w:lvl w:ilvl="0">
       <w:numFmt w:val="bullet"/>

</xml_diff>